<commit_message>
Step by step how to run sql server image at docker.
</commit_message>
<xml_diff>
--- a/AppToDo/scripts/1_RunSqlServerDocker.docx
+++ b/AppToDo/scripts/1_RunSqlServerDocker.docx
@@ -14,7 +14,19 @@
         <w:rPr>
           <w:lang w:val="en"/>
         </w:rPr>
-        <w:t>Sql Server no Docker</w:t>
+        <w:t xml:space="preserve">Sql Server </w:t>
+      </w:r>
+      <w:r>
+        <w:rPr>
+          <w:lang w:val="en"/>
+        </w:rPr>
+        <w:t>at</w:t>
+      </w:r>
+      <w:r>
+        <w:rPr>
+          <w:lang w:val="en"/>
+        </w:rPr>
+        <w:t xml:space="preserve"> Docker</w:t>
       </w:r>
     </w:p>
     <w:p>
@@ -222,21 +234,7 @@
           <w:lang w:val="en"/>
         </w:rPr>
         <w:tab/>
-        <w:t>docker pull mcr.microsoft.com/</w:t>
-      </w:r>
-      <w:proofErr w:type="spellStart"/>
-      <w:r>
-        <w:rPr>
-          <w:lang w:val="en"/>
-        </w:rPr>
-        <w:t>mssql</w:t>
-      </w:r>
-      <w:proofErr w:type="spellEnd"/>
-      <w:r>
-        <w:rPr>
-          <w:lang w:val="en"/>
-        </w:rPr>
-        <w:t>/server:2019-latest</w:t>
+        <w:t>docker pull mcr.microsoft.com/mssql/server:2019-latest</w:t>
       </w:r>
     </w:p>
     <w:p>
@@ -268,21 +266,7 @@
         <w:rPr>
           <w:lang w:val="en"/>
         </w:rPr>
-        <w:t>docker run -e 'ACCEPT_EULA=Y' -e 'SA_PASSWORD=MTiQl9Nh' -p 1433:1433 -d mcr.microsoft.com/</w:t>
-      </w:r>
-      <w:proofErr w:type="spellStart"/>
-      <w:r>
-        <w:rPr>
-          <w:lang w:val="en"/>
-        </w:rPr>
-        <w:t>mssql</w:t>
-      </w:r>
-      <w:proofErr w:type="spellEnd"/>
-      <w:r>
-        <w:rPr>
-          <w:lang w:val="en"/>
-        </w:rPr>
-        <w:t>/server:2019-latest</w:t>
+        <w:t>docker run -e 'ACCEPT_EULA=Y' -e 'SA_PASSWORD=MTiQl9Nh' -p 1433:1433 -d mcr.microsoft.com/mssql/server:2019-latest</w:t>
       </w:r>
     </w:p>
     <w:p>
@@ -27659,6 +27643,19 @@
 </file>
 
 <file path=customXml/item1.xml><?xml version="1.0" encoding="utf-8"?>
+<?mso-contentType ?>
+<FormTemplates xmlns="http://schemas.microsoft.com/sharepoint/v3/contenttype/forms">
+  <Display>DocumentLibraryForm</Display>
+  <Edit>DocumentLibraryForm</Edit>
+  <New>DocumentLibraryForm</New>
+</FormTemplates>
+</file>
+
+<file path=customXml/item2.xml><?xml version="1.0" encoding="utf-8"?>
+<b:Sources xmlns:b="http://schemas.openxmlformats.org/officeDocument/2006/bibliography" xmlns="http://schemas.openxmlformats.org/officeDocument/2006/bibliography" SelectedStyle="\APASixthEditionOfficeOnline.xsl" StyleName="APA" Version="6"/>
+</file>
+
+<file path=customXml/item3.xml><?xml version="1.0" encoding="utf-8"?>
 <ct:contentTypeSchema xmlns:ct="http://schemas.microsoft.com/office/2006/metadata/contentType" xmlns:ma="http://schemas.microsoft.com/office/2006/metadata/properties/metaAttributes" ct:_="" ma:_="" ma:contentTypeName="Document" ma:contentTypeID="0x01010079F111ED35F8CC479449609E8A0923A6" ma:contentTypeVersion="12" ma:contentTypeDescription="Create a new document." ma:contentTypeScope="" ma:versionID="426e97fa315356fffbdcd9876fe988c2">
   <xsd:schema xmlns:xsd="http://www.w3.org/2001/XMLSchema" xmlns:xs="http://www.w3.org/2001/XMLSchema" xmlns:p="http://schemas.microsoft.com/office/2006/metadata/properties" xmlns:ns2="71af3243-3dd4-4a8d-8c0d-dd76da1f02a5" xmlns:ns3="16c05727-aa75-4e4a-9b5f-8a80a1165891" targetNamespace="http://schemas.microsoft.com/office/2006/metadata/properties" ma:root="true" ma:fieldsID="14b8f0def80e6d70ce3def20c90759ae" ns2:_="" ns3:_="">
     <xsd:import namespace="71af3243-3dd4-4a8d-8c0d-dd76da1f02a5"/>
@@ -27879,19 +27876,6 @@
 </ct:contentTypeSchema>
 </file>
 
-<file path=customXml/item2.xml><?xml version="1.0" encoding="utf-8"?>
-<b:Sources xmlns:b="http://schemas.openxmlformats.org/officeDocument/2006/bibliography" xmlns="http://schemas.openxmlformats.org/officeDocument/2006/bibliography" SelectedStyle="\APASixthEditionOfficeOnline.xsl" StyleName="APA" Version="6"/>
-</file>
-
-<file path=customXml/item3.xml><?xml version="1.0" encoding="utf-8"?>
-<?mso-contentType ?>
-<FormTemplates xmlns="http://schemas.microsoft.com/sharepoint/v3/contenttype/forms">
-  <Display>DocumentLibraryForm</Display>
-  <Edit>DocumentLibraryForm</Edit>
-  <New>DocumentLibraryForm</New>
-</FormTemplates>
-</file>
-
 <file path=customXml/item4.xml><?xml version="1.0" encoding="utf-8"?>
 <p:properties xmlns:p="http://schemas.microsoft.com/office/2006/metadata/properties" xmlns:xsi="http://www.w3.org/2001/XMLSchema-instance" xmlns:pc="http://schemas.microsoft.com/office/infopath/2007/PartnerControls">
   <documentManagement>
@@ -27902,6 +27886,22 @@
 </file>
 
 <file path=customXml/itemProps1.xml><?xml version="1.0" encoding="utf-8"?>
+<ds:datastoreItem xmlns:ds="http://schemas.openxmlformats.org/officeDocument/2006/customXml" ds:itemID="{1DC1AFCD-CB23-4E15-94AF-C224F69BEB1C}">
+  <ds:schemaRefs>
+    <ds:schemaRef ds:uri="http://schemas.microsoft.com/sharepoint/v3/contenttype/forms"/>
+  </ds:schemaRefs>
+</ds:datastoreItem>
+</file>
+
+<file path=customXml/itemProps2.xml><?xml version="1.0" encoding="utf-8"?>
+<ds:datastoreItem xmlns:ds="http://schemas.openxmlformats.org/officeDocument/2006/customXml" ds:itemID="{BED346F3-F71D-4712-8DD0-5CE4FBD7411F}">
+  <ds:schemaRefs>
+    <ds:schemaRef ds:uri="http://schemas.openxmlformats.org/officeDocument/2006/bibliography"/>
+  </ds:schemaRefs>
+</ds:datastoreItem>
+</file>
+
+<file path=customXml/itemProps3.xml><?xml version="1.0" encoding="utf-8"?>
 <ds:datastoreItem xmlns:ds="http://schemas.openxmlformats.org/officeDocument/2006/customXml" ds:itemID="{4EBB4D92-9FAC-4A87-98A6-C047D206C86C}">
   <ds:schemaRefs>
     <ds:schemaRef ds:uri="http://schemas.microsoft.com/office/2006/metadata/contentType"/>
@@ -27920,22 +27920,6 @@
 </ds:datastoreItem>
 </file>
 
-<file path=customXml/itemProps2.xml><?xml version="1.0" encoding="utf-8"?>
-<ds:datastoreItem xmlns:ds="http://schemas.openxmlformats.org/officeDocument/2006/customXml" ds:itemID="{BED346F3-F71D-4712-8DD0-5CE4FBD7411F}">
-  <ds:schemaRefs>
-    <ds:schemaRef ds:uri="http://schemas.openxmlformats.org/officeDocument/2006/bibliography"/>
-  </ds:schemaRefs>
-</ds:datastoreItem>
-</file>
-
-<file path=customXml/itemProps3.xml><?xml version="1.0" encoding="utf-8"?>
-<ds:datastoreItem xmlns:ds="http://schemas.openxmlformats.org/officeDocument/2006/customXml" ds:itemID="{1DC1AFCD-CB23-4E15-94AF-C224F69BEB1C}">
-  <ds:schemaRefs>
-    <ds:schemaRef ds:uri="http://schemas.microsoft.com/sharepoint/v3/contenttype/forms"/>
-  </ds:schemaRefs>
-</ds:datastoreItem>
-</file>
-
 <file path=customXml/itemProps4.xml><?xml version="1.0" encoding="utf-8"?>
 <ds:datastoreItem xmlns:ds="http://schemas.openxmlformats.org/officeDocument/2006/customXml" ds:itemID="{59B4A502-49A0-44A8-A990-EBD5B9E08819}">
   <ds:schemaRefs>

</xml_diff>